<commit_message>
Update Software Engineering CA 2 Completed.docx
</commit_message>
<xml_diff>
--- a/docs/Software Engineering CA 2 Completed.docx
+++ b/docs/Software Engineering CA 2 Completed.docx
@@ -753,13 +753,7 @@
         <w:rPr>
           <w:lang w:val="en-US"/>
         </w:rPr>
-        <w:t>Project Overview</w:t>
-      </w:r>
-      <w:r>
-        <w:rPr>
-          <w:lang w:val="en-US"/>
-        </w:rPr>
-        <w:t xml:space="preserve"> Pg 4</w:t>
+        <w:t>Project Overview Pg 4</w:t>
       </w:r>
     </w:p>
     <w:p>
@@ -835,14 +829,7 @@
           <w:rFonts w:asciiTheme="majorHAnsi" w:hAnsiTheme="majorHAnsi"/>
           <w:bCs/>
         </w:rPr>
-        <w:t>Preliminary Software Requirements Analysis:</w:t>
-      </w:r>
-      <w:r>
-        <w:rPr>
-          <w:rFonts w:asciiTheme="majorHAnsi" w:hAnsiTheme="majorHAnsi"/>
-          <w:bCs/>
-        </w:rPr>
-        <w:t xml:space="preserve"> Pg 5-</w:t>
+        <w:t>Preliminary Software Requirements Analysis: Pg 5-</w:t>
       </w:r>
       <w:r>
         <w:rPr>
@@ -5189,7 +5176,63 @@
         <w:rPr>
           <w:lang w:val="en-US"/>
         </w:rPr>
-        <w:t xml:space="preserve">Buying Feature </w:t>
+        <w:t>Buying Feature – Shopping</w:t>
+      </w:r>
+      <w:r>
+        <w:rPr>
+          <w:b/>
+          <w:bCs/>
+          <w:lang w:val="en-US"/>
+        </w:rPr>
+        <w:t xml:space="preserve">, </w:t>
+      </w:r>
+      <w:r>
+        <w:rPr>
+          <w:lang w:val="en-US"/>
+        </w:rPr>
+        <w:t>E-Ticket Signature – Ticketing</w:t>
+      </w:r>
+      <w:r>
+        <w:rPr>
+          <w:b/>
+          <w:bCs/>
+          <w:lang w:val="en-US"/>
+        </w:rPr>
+        <w:t xml:space="preserve">, </w:t>
+      </w:r>
+      <w:r>
+        <w:rPr>
+          <w:lang w:val="en-US"/>
+        </w:rPr>
+        <w:t>Recommendation</w:t>
+      </w:r>
+      <w:r>
+        <w:rPr>
+          <w:b/>
+          <w:bCs/>
+          <w:lang w:val="en-US"/>
+        </w:rPr>
+        <w:t xml:space="preserve">, </w:t>
+      </w:r>
+      <w:r>
+        <w:rPr>
+          <w:lang w:val="en-US"/>
+        </w:rPr>
+        <w:t>Movie Browsing, Reviews, Profiles Reviews - User Rating of Reviews</w:t>
+      </w:r>
+      <w:r>
+        <w:rPr>
+          <w:b/>
+          <w:bCs/>
+          <w:lang w:val="en-US"/>
+        </w:rPr>
+        <w:t xml:space="preserve">, </w:t>
+      </w:r>
+      <w:r>
+        <w:rPr>
+          <w:lang w:val="en-US"/>
+        </w:rPr>
+        <w:t xml:space="preserve">Profiles Friending </w:t>
       </w:r>
       <w:r>
         <w:rPr>
@@ -5201,110 +5244,6 @@
         <w:rPr>
           <w:lang w:val="en-US"/>
         </w:rPr>
-        <w:t xml:space="preserve"> Shopping</w:t>
-      </w:r>
-      <w:r>
-        <w:rPr>
-          <w:b/>
-          <w:bCs/>
-          <w:lang w:val="en-US"/>
-        </w:rPr>
-        <w:t xml:space="preserve">, </w:t>
-      </w:r>
-      <w:r>
-        <w:rPr>
-          <w:lang w:val="en-US"/>
-        </w:rPr>
-        <w:t xml:space="preserve">E-Ticket Signature </w:t>
-      </w:r>
-      <w:r>
-        <w:rPr>
-          <w:lang w:val="en-US"/>
-        </w:rPr>
-        <w:t>–</w:t>
-      </w:r>
-      <w:r>
-        <w:rPr>
-          <w:lang w:val="en-US"/>
-        </w:rPr>
-        <w:t xml:space="preserve"> Ticketing</w:t>
-      </w:r>
-      <w:r>
-        <w:rPr>
-          <w:b/>
-          <w:bCs/>
-          <w:lang w:val="en-US"/>
-        </w:rPr>
-        <w:t xml:space="preserve">, </w:t>
-      </w:r>
-      <w:r>
-        <w:rPr>
-          <w:lang w:val="en-US"/>
-        </w:rPr>
-        <w:t>Recommendation</w:t>
-      </w:r>
-      <w:r>
-        <w:rPr>
-          <w:b/>
-          <w:bCs/>
-          <w:lang w:val="en-US"/>
-        </w:rPr>
-        <w:t xml:space="preserve">, </w:t>
-      </w:r>
-      <w:r>
-        <w:rPr>
-          <w:lang w:val="en-US"/>
-        </w:rPr>
-        <w:t>Movie Browsing</w:t>
-      </w:r>
-      <w:r>
-        <w:rPr>
-          <w:lang w:val="en-US"/>
-        </w:rPr>
-        <w:t xml:space="preserve">, </w:t>
-      </w:r>
-      <w:r>
-        <w:rPr>
-          <w:lang w:val="en-US"/>
-        </w:rPr>
-        <w:t>Reviews</w:t>
-      </w:r>
-      <w:r>
-        <w:rPr>
-          <w:lang w:val="en-US"/>
-        </w:rPr>
-        <w:t xml:space="preserve">, </w:t>
-      </w:r>
-      <w:r>
-        <w:rPr>
-          <w:lang w:val="en-US"/>
-        </w:rPr>
-        <w:t>Profiles Reviews - User Rating of Reviews</w:t>
-      </w:r>
-      <w:r>
-        <w:rPr>
-          <w:b/>
-          <w:bCs/>
-          <w:lang w:val="en-US"/>
-        </w:rPr>
-        <w:t xml:space="preserve">, </w:t>
-      </w:r>
-      <w:r>
-        <w:rPr>
-          <w:lang w:val="en-US"/>
-        </w:rPr>
-        <w:t xml:space="preserve">Profiles Friending </w:t>
-      </w:r>
-      <w:r>
-        <w:rPr>
-          <w:lang w:val="en-US"/>
-        </w:rPr>
-        <w:t>–</w:t>
-      </w:r>
-      <w:r>
-        <w:rPr>
-          <w:lang w:val="en-US"/>
-        </w:rPr>
         <w:t xml:space="preserve"> Friending</w:t>
       </w:r>
     </w:p>
@@ -5332,8 +5271,6 @@
       <w:pPr>
         <w:ind w:left="720"/>
         <w:rPr>
-          <w:b/>
-          <w:bCs/>
           <w:lang w:val="en-US"/>
         </w:rPr>
       </w:pPr>
@@ -5361,6 +5298,52 @@
         </w:rPr>
         <w:t xml:space="preserve"> securing the inputted data, the search function and organizing that amount of data </w:t>
       </w:r>
+    </w:p>
+    <w:p>
+      <w:pPr>
+        <w:ind w:left="720"/>
+        <w:rPr>
+          <w:lang w:val="en-US"/>
+        </w:rPr>
+      </w:pPr>
+    </w:p>
+    <w:p>
+      <w:pPr>
+        <w:ind w:left="720"/>
+        <w:rPr>
+          <w:lang w:val="en-US"/>
+        </w:rPr>
+      </w:pPr>
+      <w:r>
+        <w:rPr>
+          <w:lang w:val="en-US"/>
+        </w:rPr>
+        <w:t>All Files Available at The GitHub Linked Here:</w:t>
+      </w:r>
+    </w:p>
+    <w:p>
+      <w:pPr>
+        <w:ind w:left="720"/>
+        <w:rPr>
+          <w:lang w:val="en-US"/>
+        </w:rPr>
+      </w:pPr>
+      <w:r>
+        <w:rPr>
+          <w:lang w:val="en-US"/>
+        </w:rPr>
+        <w:t>https://github.com/MattJphK/SoftwareEng_ClientSide_Project</w:t>
+      </w:r>
+    </w:p>
+    <w:p>
+      <w:pPr>
+        <w:ind w:left="720"/>
+        <w:rPr>
+          <w:b/>
+          <w:bCs/>
+          <w:lang w:val="en-US"/>
+        </w:rPr>
+      </w:pPr>
     </w:p>
     <w:p>
       <w:pPr>
@@ -6450,6 +6433,7 @@
   <w:style w:type="character" w:default="1" w:styleId="DefaultParagraphFont">
     <w:name w:val="Default Paragraph Font"/>
     <w:uiPriority w:val="1"/>
+    <w:semiHidden/>
     <w:unhideWhenUsed/>
   </w:style>
   <w:style w:type="table" w:default="1" w:styleId="TableNormal">

</xml_diff>